<commit_message>
various tweaks and perf improvements
</commit_message>
<xml_diff>
--- a/Design/Illusion.docx
+++ b/Design/Illusion.docx
@@ -252,7 +252,7 @@
           <w:sz w:val="30"/>
           <w:szCs w:val="30"/>
         </w:rPr>
-        <w:t>Talks</w:t>
+        <w:t>Social</w:t>
       </w:r>
     </w:p>
     <w:p>
@@ -272,7 +272,7 @@
           <w:sz w:val="30"/>
           <w:szCs w:val="30"/>
         </w:rPr>
-        <w:t>Talk Prep</w:t>
+        <w:t>Talks</w:t>
       </w:r>
     </w:p>
     <w:p>
@@ -292,7 +292,7 @@
           <w:sz w:val="30"/>
           <w:szCs w:val="30"/>
         </w:rPr>
-        <w:t>Social</w:t>
+        <w:t>Talk Prep</w:t>
       </w:r>
     </w:p>
     <w:p>
@@ -382,8 +382,10 @@
           <w:sz w:val="30"/>
           <w:szCs w:val="30"/>
         </w:rPr>
-        <w:t>Other</w:t>
-      </w:r>
+        <w:t>Food</w:t>
+      </w:r>
+      <w:bookmarkStart w:id="0" w:name="_GoBack"/>
+      <w:bookmarkEnd w:id="0"/>
     </w:p>
     <w:p>
       <w:pPr>
@@ -402,6 +404,26 @@
           <w:sz w:val="30"/>
           <w:szCs w:val="30"/>
         </w:rPr>
+        <w:t>Other</w:t>
+      </w:r>
+    </w:p>
+    <w:p>
+      <w:pPr>
+        <w:pStyle w:val="NoSpacing"/>
+        <w:numPr>
+          <w:ilvl w:val="0"/>
+          <w:numId w:val="14"/>
+        </w:numPr>
+        <w:rPr>
+          <w:sz w:val="30"/>
+          <w:szCs w:val="30"/>
+        </w:rPr>
+      </w:pPr>
+      <w:r>
+        <w:rPr>
+          <w:sz w:val="30"/>
+          <w:szCs w:val="30"/>
+        </w:rPr>
         <w:t>PTO</w:t>
       </w:r>
     </w:p>
@@ -612,8 +634,6 @@
         </w:rPr>
         <w:t>Other</w:t>
       </w:r>
-      <w:bookmarkStart w:id="0" w:name="_GoBack"/>
-      <w:bookmarkEnd w:id="0"/>
     </w:p>
     <w:p>
       <w:pPr>
@@ -734,7 +754,21 @@
           <w:sz w:val="30"/>
           <w:szCs w:val="30"/>
         </w:rPr>
-        <w:t>Test (Manual)</w:t>
+        <w:t>Test (</w:t>
+      </w:r>
+      <w:r>
+        <w:rPr>
+          <w:sz w:val="30"/>
+          <w:szCs w:val="30"/>
+        </w:rPr>
+        <w:t>Execution</w:t>
+      </w:r>
+      <w:r>
+        <w:rPr>
+          <w:sz w:val="30"/>
+          <w:szCs w:val="30"/>
+        </w:rPr>
+        <w:t>)</w:t>
       </w:r>
     </w:p>
     <w:p>
@@ -754,7 +788,7 @@
           <w:sz w:val="30"/>
           <w:szCs w:val="30"/>
         </w:rPr>
-        <w:t>Test (Manual Execution)</w:t>
+        <w:t>Test (Manual)</w:t>
       </w:r>
     </w:p>
     <w:p>
@@ -876,7 +910,7 @@
           <w:sz w:val="30"/>
           <w:szCs w:val="30"/>
         </w:rPr>
-        <w:t>Support</w:t>
+        <w:t>Meeting</w:t>
       </w:r>
     </w:p>
     <w:p>
@@ -896,27 +930,7 @@
           <w:sz w:val="30"/>
           <w:szCs w:val="30"/>
         </w:rPr>
-        <w:t>Testing</w:t>
-      </w:r>
-    </w:p>
-    <w:p>
-      <w:pPr>
-        <w:pStyle w:val="NoSpacing"/>
-        <w:numPr>
-          <w:ilvl w:val="0"/>
-          <w:numId w:val="15"/>
-        </w:numPr>
-        <w:rPr>
-          <w:sz w:val="30"/>
-          <w:szCs w:val="30"/>
-        </w:rPr>
-      </w:pPr>
-      <w:r>
-        <w:rPr>
-          <w:sz w:val="30"/>
-          <w:szCs w:val="30"/>
-        </w:rPr>
-        <w:t>Team</w:t>
+        <w:t>Planning</w:t>
       </w:r>
     </w:p>
     <w:p>
@@ -936,7 +950,7 @@
           <w:sz w:val="30"/>
           <w:szCs w:val="30"/>
         </w:rPr>
-        <w:t>Meeting</w:t>
+        <w:t>Process</w:t>
       </w:r>
     </w:p>
     <w:p>
@@ -956,7 +970,7 @@
           <w:sz w:val="30"/>
           <w:szCs w:val="30"/>
         </w:rPr>
-        <w:t>Planning</w:t>
+        <w:t>Support</w:t>
       </w:r>
     </w:p>
     <w:p>
@@ -976,7 +990,7 @@
           <w:sz w:val="30"/>
           <w:szCs w:val="30"/>
         </w:rPr>
-        <w:t>Process</w:t>
+        <w:t>Testing</w:t>
       </w:r>
     </w:p>
     <w:sectPr>
@@ -1560,7 +1574,7 @@
         <w:rFonts w:ascii="Courier New" w:hAnsi="Courier New" w:cs="Courier New" w:hint="default"/>
       </w:rPr>
     </w:lvl>
-    <w:lvl w:ilvl="2" w:tplc="04090005" w:tentative="1">
+    <w:lvl w:ilvl="2" w:tplc="04090005">
       <w:start w:val="1"/>
       <w:numFmt w:val="bullet"/>
       <w:lvlText w:val=""/>
@@ -3474,7 +3488,7 @@
 </file>
 
 <file path=customXml/itemProps1.xml><?xml version="1.0" encoding="utf-8"?>
-<ds:datastoreItem xmlns:ds="http://schemas.openxmlformats.org/officeDocument/2006/customXml" ds:itemID="{DA7DDD6A-9957-4E8A-8394-0729AA3BB44E}">
+<ds:datastoreItem xmlns:ds="http://schemas.openxmlformats.org/officeDocument/2006/customXml" ds:itemID="{DB5263CD-E44A-4D6F-A009-4EF5C331A4E0}">
   <ds:schemaRefs>
     <ds:schemaRef ds:uri="http://schemas.openxmlformats.org/officeDocument/2006/bibliography"/>
   </ds:schemaRefs>

</xml_diff>

<commit_message>
Eliminate Misc high-level category
</commit_message>
<xml_diff>
--- a/Design/Illusion.docx
+++ b/Design/Illusion.docx
@@ -184,7 +184,7 @@
           <w:sz w:val="30"/>
           <w:szCs w:val="30"/>
         </w:rPr>
-        <w:t>Recruitment</w:t>
+        <w:t>PTO</w:t>
       </w:r>
     </w:p>
     <w:p>
@@ -204,6 +204,26 @@
           <w:sz w:val="30"/>
           <w:szCs w:val="30"/>
         </w:rPr>
+        <w:t>Recruitment</w:t>
+      </w:r>
+    </w:p>
+    <w:p>
+      <w:pPr>
+        <w:pStyle w:val="NoSpacing"/>
+        <w:numPr>
+          <w:ilvl w:val="0"/>
+          <w:numId w:val="11"/>
+        </w:numPr>
+        <w:rPr>
+          <w:sz w:val="30"/>
+          <w:szCs w:val="30"/>
+        </w:rPr>
+      </w:pPr>
+      <w:r>
+        <w:rPr>
+          <w:sz w:val="30"/>
+          <w:szCs w:val="30"/>
+        </w:rPr>
         <w:t>Training</w:t>
       </w:r>
     </w:p>
@@ -314,22 +334,31 @@
         </w:rPr>
         <w:t>Workshops</w:t>
       </w:r>
-    </w:p>
-    <w:p>
-      <w:pPr>
-        <w:pStyle w:val="NoSpacing"/>
+      <w:r>
+        <w:rPr>
+          <w:sz w:val="30"/>
+          <w:szCs w:val="30"/>
+        </w:rPr>
+        <w:br w:type="column"/>
+      </w:r>
+      <w:r>
         <w:rPr>
           <w:b/>
           <w:sz w:val="30"/>
           <w:szCs w:val="30"/>
         </w:rPr>
-      </w:pPr>
-    </w:p>
-    <w:p>
-      <w:pPr>
-        <w:pStyle w:val="NoSpacing"/>
-        <w:rPr>
-          <w:b/>
+        <w:lastRenderedPageBreak/>
+        <w:t>Activities</w:t>
+      </w:r>
+    </w:p>
+    <w:p>
+      <w:pPr>
+        <w:pStyle w:val="NoSpacing"/>
+        <w:numPr>
+          <w:ilvl w:val="0"/>
+          <w:numId w:val="15"/>
+        </w:numPr>
+        <w:rPr>
           <w:sz w:val="30"/>
           <w:szCs w:val="30"/>
         </w:rPr>
@@ -337,11 +366,10 @@
       <w:proofErr w:type="spellStart"/>
       <w:r>
         <w:rPr>
-          <w:b/>
-          <w:sz w:val="30"/>
-          <w:szCs w:val="30"/>
-        </w:rPr>
-        <w:t>Misc</w:t>
+          <w:sz w:val="30"/>
+          <w:szCs w:val="30"/>
+        </w:rPr>
+        <w:t>Dev</w:t>
       </w:r>
       <w:proofErr w:type="spellEnd"/>
     </w:p>
@@ -349,447 +377,319 @@
       <w:pPr>
         <w:pStyle w:val="NoSpacing"/>
         <w:numPr>
-          <w:ilvl w:val="0"/>
-          <w:numId w:val="14"/>
-        </w:numPr>
-        <w:rPr>
-          <w:sz w:val="30"/>
-          <w:szCs w:val="30"/>
-        </w:rPr>
-      </w:pPr>
-      <w:r>
-        <w:rPr>
-          <w:sz w:val="30"/>
-          <w:szCs w:val="30"/>
-        </w:rPr>
-        <w:t>Chitchat</w:t>
-      </w:r>
-    </w:p>
-    <w:p>
-      <w:pPr>
-        <w:pStyle w:val="NoSpacing"/>
-        <w:numPr>
-          <w:ilvl w:val="0"/>
-          <w:numId w:val="14"/>
-        </w:numPr>
-        <w:rPr>
-          <w:sz w:val="30"/>
-          <w:szCs w:val="30"/>
-        </w:rPr>
-      </w:pPr>
-      <w:r>
-        <w:rPr>
-          <w:sz w:val="30"/>
-          <w:szCs w:val="30"/>
-        </w:rPr>
-        <w:t>Food</w:t>
+          <w:ilvl w:val="1"/>
+          <w:numId w:val="15"/>
+        </w:numPr>
+        <w:rPr>
+          <w:sz w:val="30"/>
+          <w:szCs w:val="30"/>
+        </w:rPr>
+      </w:pPr>
+      <w:r>
+        <w:rPr>
+          <w:sz w:val="30"/>
+          <w:szCs w:val="30"/>
+        </w:rPr>
+        <w:t>Code</w:t>
+      </w:r>
+    </w:p>
+    <w:p>
+      <w:pPr>
+        <w:pStyle w:val="NoSpacing"/>
+        <w:numPr>
+          <w:ilvl w:val="1"/>
+          <w:numId w:val="15"/>
+        </w:numPr>
+        <w:rPr>
+          <w:sz w:val="30"/>
+          <w:szCs w:val="30"/>
+        </w:rPr>
+      </w:pPr>
+      <w:r>
+        <w:rPr>
+          <w:sz w:val="30"/>
+          <w:szCs w:val="30"/>
+        </w:rPr>
+        <w:t>Code (Fixes)</w:t>
+      </w:r>
+    </w:p>
+    <w:p>
+      <w:pPr>
+        <w:pStyle w:val="NoSpacing"/>
+        <w:numPr>
+          <w:ilvl w:val="1"/>
+          <w:numId w:val="15"/>
+        </w:numPr>
+        <w:rPr>
+          <w:sz w:val="30"/>
+          <w:szCs w:val="30"/>
+        </w:rPr>
+      </w:pPr>
+      <w:r>
+        <w:rPr>
+          <w:sz w:val="30"/>
+          <w:szCs w:val="30"/>
+        </w:rPr>
+        <w:t>Code (Review)</w:t>
+      </w:r>
+    </w:p>
+    <w:p>
+      <w:pPr>
+        <w:pStyle w:val="NoSpacing"/>
+        <w:numPr>
+          <w:ilvl w:val="1"/>
+          <w:numId w:val="15"/>
+        </w:numPr>
+        <w:rPr>
+          <w:sz w:val="30"/>
+          <w:szCs w:val="30"/>
+        </w:rPr>
+      </w:pPr>
+      <w:r>
+        <w:rPr>
+          <w:sz w:val="30"/>
+          <w:szCs w:val="30"/>
+        </w:rPr>
+        <w:t>Design</w:t>
+      </w:r>
+    </w:p>
+    <w:p>
+      <w:pPr>
+        <w:pStyle w:val="NoSpacing"/>
+        <w:numPr>
+          <w:ilvl w:val="1"/>
+          <w:numId w:val="15"/>
+        </w:numPr>
+        <w:rPr>
+          <w:sz w:val="30"/>
+          <w:szCs w:val="30"/>
+        </w:rPr>
+      </w:pPr>
+      <w:r>
+        <w:rPr>
+          <w:sz w:val="30"/>
+          <w:szCs w:val="30"/>
+        </w:rPr>
+        <w:t>Design (Fixes)</w:t>
+      </w:r>
+    </w:p>
+    <w:p>
+      <w:pPr>
+        <w:pStyle w:val="NoSpacing"/>
+        <w:numPr>
+          <w:ilvl w:val="1"/>
+          <w:numId w:val="15"/>
+        </w:numPr>
+        <w:rPr>
+          <w:sz w:val="30"/>
+          <w:szCs w:val="30"/>
+        </w:rPr>
+      </w:pPr>
+      <w:r>
+        <w:rPr>
+          <w:sz w:val="30"/>
+          <w:szCs w:val="30"/>
+        </w:rPr>
+        <w:t>Design (Review)</w:t>
+      </w:r>
+    </w:p>
+    <w:p>
+      <w:pPr>
+        <w:pStyle w:val="NoSpacing"/>
+        <w:numPr>
+          <w:ilvl w:val="1"/>
+          <w:numId w:val="15"/>
+        </w:numPr>
+        <w:rPr>
+          <w:sz w:val="30"/>
+          <w:szCs w:val="30"/>
+        </w:rPr>
+      </w:pPr>
+      <w:r>
+        <w:rPr>
+          <w:sz w:val="30"/>
+          <w:szCs w:val="30"/>
+        </w:rPr>
+        <w:t>Discussion</w:t>
+      </w:r>
+    </w:p>
+    <w:p>
+      <w:pPr>
+        <w:pStyle w:val="NoSpacing"/>
+        <w:numPr>
+          <w:ilvl w:val="1"/>
+          <w:numId w:val="15"/>
+        </w:numPr>
+        <w:rPr>
+          <w:sz w:val="30"/>
+          <w:szCs w:val="30"/>
+        </w:rPr>
+      </w:pPr>
+      <w:r>
+        <w:rPr>
+          <w:sz w:val="30"/>
+          <w:szCs w:val="30"/>
+        </w:rPr>
+        <w:t>Other</w:t>
+      </w:r>
+    </w:p>
+    <w:p>
+      <w:pPr>
+        <w:pStyle w:val="NoSpacing"/>
+        <w:numPr>
+          <w:ilvl w:val="1"/>
+          <w:numId w:val="15"/>
+        </w:numPr>
+        <w:rPr>
+          <w:sz w:val="30"/>
+          <w:szCs w:val="30"/>
+        </w:rPr>
+      </w:pPr>
+      <w:proofErr w:type="spellStart"/>
+      <w:r>
+        <w:rPr>
+          <w:sz w:val="30"/>
+          <w:szCs w:val="30"/>
+        </w:rPr>
+        <w:t>Reqs</w:t>
+      </w:r>
+      <w:proofErr w:type="spellEnd"/>
+    </w:p>
+    <w:p>
+      <w:pPr>
+        <w:pStyle w:val="NoSpacing"/>
+        <w:numPr>
+          <w:ilvl w:val="1"/>
+          <w:numId w:val="15"/>
+        </w:numPr>
+        <w:rPr>
+          <w:sz w:val="30"/>
+          <w:szCs w:val="30"/>
+        </w:rPr>
+      </w:pPr>
+      <w:r>
+        <w:rPr>
+          <w:sz w:val="30"/>
+          <w:szCs w:val="30"/>
+        </w:rPr>
+        <w:t>Research</w:t>
+      </w:r>
+    </w:p>
+    <w:p>
+      <w:pPr>
+        <w:pStyle w:val="NoSpacing"/>
+        <w:numPr>
+          <w:ilvl w:val="1"/>
+          <w:numId w:val="15"/>
+        </w:numPr>
+        <w:rPr>
+          <w:sz w:val="30"/>
+          <w:szCs w:val="30"/>
+        </w:rPr>
+      </w:pPr>
+      <w:r>
+        <w:rPr>
+          <w:sz w:val="30"/>
+          <w:szCs w:val="30"/>
+        </w:rPr>
+        <w:t>Study</w:t>
+      </w:r>
+    </w:p>
+    <w:p>
+      <w:pPr>
+        <w:pStyle w:val="NoSpacing"/>
+        <w:numPr>
+          <w:ilvl w:val="1"/>
+          <w:numId w:val="15"/>
+        </w:numPr>
+        <w:rPr>
+          <w:sz w:val="30"/>
+          <w:szCs w:val="30"/>
+        </w:rPr>
+      </w:pPr>
+      <w:r>
+        <w:rPr>
+          <w:sz w:val="30"/>
+          <w:szCs w:val="30"/>
+        </w:rPr>
+        <w:t>Test (Ad-hoc)</w:t>
+      </w:r>
+    </w:p>
+    <w:p>
+      <w:pPr>
+        <w:pStyle w:val="NoSpacing"/>
+        <w:numPr>
+          <w:ilvl w:val="1"/>
+          <w:numId w:val="15"/>
+        </w:numPr>
+        <w:rPr>
+          <w:sz w:val="30"/>
+          <w:szCs w:val="30"/>
+        </w:rPr>
+      </w:pPr>
+      <w:r>
+        <w:rPr>
+          <w:sz w:val="30"/>
+          <w:szCs w:val="30"/>
+        </w:rPr>
+        <w:t>Test (Automated)</w:t>
+      </w:r>
+    </w:p>
+    <w:p>
+      <w:pPr>
+        <w:pStyle w:val="NoSpacing"/>
+        <w:numPr>
+          <w:ilvl w:val="1"/>
+          <w:numId w:val="15"/>
+        </w:numPr>
+        <w:rPr>
+          <w:sz w:val="30"/>
+          <w:szCs w:val="30"/>
+        </w:rPr>
+      </w:pPr>
+      <w:r>
+        <w:rPr>
+          <w:sz w:val="30"/>
+          <w:szCs w:val="30"/>
+        </w:rPr>
+        <w:t>Test (</w:t>
+      </w:r>
+      <w:r>
+        <w:rPr>
+          <w:sz w:val="30"/>
+          <w:szCs w:val="30"/>
+        </w:rPr>
+        <w:t>Execution</w:t>
+      </w:r>
+      <w:r>
+        <w:rPr>
+          <w:sz w:val="30"/>
+          <w:szCs w:val="30"/>
+        </w:rPr>
+        <w:t>)</w:t>
+      </w:r>
+    </w:p>
+    <w:p>
+      <w:pPr>
+        <w:pStyle w:val="NoSpacing"/>
+        <w:numPr>
+          <w:ilvl w:val="1"/>
+          <w:numId w:val="15"/>
+        </w:numPr>
+        <w:rPr>
+          <w:sz w:val="30"/>
+          <w:szCs w:val="30"/>
+        </w:rPr>
+      </w:pPr>
+      <w:r>
+        <w:rPr>
+          <w:sz w:val="30"/>
+          <w:szCs w:val="30"/>
+        </w:rPr>
+        <w:t>Test (Manual)</w:t>
       </w:r>
       <w:bookmarkStart w:id="0" w:name="_GoBack"/>
       <w:bookmarkEnd w:id="0"/>
-    </w:p>
-    <w:p>
-      <w:pPr>
-        <w:pStyle w:val="NoSpacing"/>
-        <w:numPr>
-          <w:ilvl w:val="0"/>
-          <w:numId w:val="14"/>
-        </w:numPr>
-        <w:rPr>
-          <w:sz w:val="30"/>
-          <w:szCs w:val="30"/>
-        </w:rPr>
-      </w:pPr>
-      <w:r>
-        <w:rPr>
-          <w:sz w:val="30"/>
-          <w:szCs w:val="30"/>
-        </w:rPr>
-        <w:t>Other</w:t>
-      </w:r>
-    </w:p>
-    <w:p>
-      <w:pPr>
-        <w:pStyle w:val="NoSpacing"/>
-        <w:numPr>
-          <w:ilvl w:val="0"/>
-          <w:numId w:val="14"/>
-        </w:numPr>
-        <w:rPr>
-          <w:sz w:val="30"/>
-          <w:szCs w:val="30"/>
-        </w:rPr>
-      </w:pPr>
-      <w:r>
-        <w:rPr>
-          <w:sz w:val="30"/>
-          <w:szCs w:val="30"/>
-        </w:rPr>
-        <w:t>PTO</w:t>
-      </w:r>
-    </w:p>
-    <w:p>
-      <w:pPr>
-        <w:pStyle w:val="NoSpacing"/>
-        <w:rPr>
-          <w:b/>
-          <w:sz w:val="30"/>
-          <w:szCs w:val="30"/>
-        </w:rPr>
-      </w:pPr>
-      <w:r>
-        <w:rPr>
-          <w:sz w:val="30"/>
-          <w:szCs w:val="30"/>
-        </w:rPr>
-        <w:br w:type="column"/>
-      </w:r>
-      <w:r>
-        <w:rPr>
-          <w:b/>
-          <w:sz w:val="30"/>
-          <w:szCs w:val="30"/>
-        </w:rPr>
-        <w:lastRenderedPageBreak/>
-        <w:t>Activities</w:t>
-      </w:r>
-    </w:p>
-    <w:p>
-      <w:pPr>
-        <w:pStyle w:val="NoSpacing"/>
-        <w:numPr>
-          <w:ilvl w:val="0"/>
-          <w:numId w:val="15"/>
-        </w:numPr>
-        <w:rPr>
-          <w:sz w:val="30"/>
-          <w:szCs w:val="30"/>
-        </w:rPr>
-      </w:pPr>
-      <w:proofErr w:type="spellStart"/>
-      <w:r>
-        <w:rPr>
-          <w:sz w:val="30"/>
-          <w:szCs w:val="30"/>
-        </w:rPr>
-        <w:t>Dev</w:t>
-      </w:r>
-      <w:proofErr w:type="spellEnd"/>
-    </w:p>
-    <w:p>
-      <w:pPr>
-        <w:pStyle w:val="NoSpacing"/>
-        <w:numPr>
-          <w:ilvl w:val="1"/>
-          <w:numId w:val="15"/>
-        </w:numPr>
-        <w:rPr>
-          <w:sz w:val="30"/>
-          <w:szCs w:val="30"/>
-        </w:rPr>
-      </w:pPr>
-      <w:r>
-        <w:rPr>
-          <w:sz w:val="30"/>
-          <w:szCs w:val="30"/>
-        </w:rPr>
-        <w:t>Code</w:t>
-      </w:r>
-    </w:p>
-    <w:p>
-      <w:pPr>
-        <w:pStyle w:val="NoSpacing"/>
-        <w:numPr>
-          <w:ilvl w:val="1"/>
-          <w:numId w:val="15"/>
-        </w:numPr>
-        <w:rPr>
-          <w:sz w:val="30"/>
-          <w:szCs w:val="30"/>
-        </w:rPr>
-      </w:pPr>
-      <w:r>
-        <w:rPr>
-          <w:sz w:val="30"/>
-          <w:szCs w:val="30"/>
-        </w:rPr>
-        <w:t>Code (Fixes)</w:t>
-      </w:r>
-    </w:p>
-    <w:p>
-      <w:pPr>
-        <w:pStyle w:val="NoSpacing"/>
-        <w:numPr>
-          <w:ilvl w:val="1"/>
-          <w:numId w:val="15"/>
-        </w:numPr>
-        <w:rPr>
-          <w:sz w:val="30"/>
-          <w:szCs w:val="30"/>
-        </w:rPr>
-      </w:pPr>
-      <w:r>
-        <w:rPr>
-          <w:sz w:val="30"/>
-          <w:szCs w:val="30"/>
-        </w:rPr>
-        <w:t>Code (Review)</w:t>
-      </w:r>
-    </w:p>
-    <w:p>
-      <w:pPr>
-        <w:pStyle w:val="NoSpacing"/>
-        <w:numPr>
-          <w:ilvl w:val="1"/>
-          <w:numId w:val="15"/>
-        </w:numPr>
-        <w:rPr>
-          <w:sz w:val="30"/>
-          <w:szCs w:val="30"/>
-        </w:rPr>
-      </w:pPr>
-      <w:r>
-        <w:rPr>
-          <w:sz w:val="30"/>
-          <w:szCs w:val="30"/>
-        </w:rPr>
-        <w:t>Design</w:t>
-      </w:r>
-    </w:p>
-    <w:p>
-      <w:pPr>
-        <w:pStyle w:val="NoSpacing"/>
-        <w:numPr>
-          <w:ilvl w:val="1"/>
-          <w:numId w:val="15"/>
-        </w:numPr>
-        <w:rPr>
-          <w:sz w:val="30"/>
-          <w:szCs w:val="30"/>
-        </w:rPr>
-      </w:pPr>
-      <w:r>
-        <w:rPr>
-          <w:sz w:val="30"/>
-          <w:szCs w:val="30"/>
-        </w:rPr>
-        <w:t>Design (Fixes)</w:t>
-      </w:r>
-    </w:p>
-    <w:p>
-      <w:pPr>
-        <w:pStyle w:val="NoSpacing"/>
-        <w:numPr>
-          <w:ilvl w:val="1"/>
-          <w:numId w:val="15"/>
-        </w:numPr>
-        <w:rPr>
-          <w:sz w:val="30"/>
-          <w:szCs w:val="30"/>
-        </w:rPr>
-      </w:pPr>
-      <w:r>
-        <w:rPr>
-          <w:sz w:val="30"/>
-          <w:szCs w:val="30"/>
-        </w:rPr>
-        <w:t>Design (Review)</w:t>
-      </w:r>
-    </w:p>
-    <w:p>
-      <w:pPr>
-        <w:pStyle w:val="NoSpacing"/>
-        <w:numPr>
-          <w:ilvl w:val="1"/>
-          <w:numId w:val="15"/>
-        </w:numPr>
-        <w:rPr>
-          <w:sz w:val="30"/>
-          <w:szCs w:val="30"/>
-        </w:rPr>
-      </w:pPr>
-      <w:r>
-        <w:rPr>
-          <w:sz w:val="30"/>
-          <w:szCs w:val="30"/>
-        </w:rPr>
-        <w:t>Discussion</w:t>
-      </w:r>
-    </w:p>
-    <w:p>
-      <w:pPr>
-        <w:pStyle w:val="NoSpacing"/>
-        <w:numPr>
-          <w:ilvl w:val="1"/>
-          <w:numId w:val="15"/>
-        </w:numPr>
-        <w:rPr>
-          <w:sz w:val="30"/>
-          <w:szCs w:val="30"/>
-        </w:rPr>
-      </w:pPr>
-      <w:r>
-        <w:rPr>
-          <w:sz w:val="30"/>
-          <w:szCs w:val="30"/>
-        </w:rPr>
-        <w:t>Other</w:t>
-      </w:r>
-    </w:p>
-    <w:p>
-      <w:pPr>
-        <w:pStyle w:val="NoSpacing"/>
-        <w:numPr>
-          <w:ilvl w:val="1"/>
-          <w:numId w:val="15"/>
-        </w:numPr>
-        <w:rPr>
-          <w:sz w:val="30"/>
-          <w:szCs w:val="30"/>
-        </w:rPr>
-      </w:pPr>
-      <w:proofErr w:type="spellStart"/>
-      <w:r>
-        <w:rPr>
-          <w:sz w:val="30"/>
-          <w:szCs w:val="30"/>
-        </w:rPr>
-        <w:t>Reqs</w:t>
-      </w:r>
-      <w:proofErr w:type="spellEnd"/>
-    </w:p>
-    <w:p>
-      <w:pPr>
-        <w:pStyle w:val="NoSpacing"/>
-        <w:numPr>
-          <w:ilvl w:val="1"/>
-          <w:numId w:val="15"/>
-        </w:numPr>
-        <w:rPr>
-          <w:sz w:val="30"/>
-          <w:szCs w:val="30"/>
-        </w:rPr>
-      </w:pPr>
-      <w:r>
-        <w:rPr>
-          <w:sz w:val="30"/>
-          <w:szCs w:val="30"/>
-        </w:rPr>
-        <w:t>Research</w:t>
-      </w:r>
-    </w:p>
-    <w:p>
-      <w:pPr>
-        <w:pStyle w:val="NoSpacing"/>
-        <w:numPr>
-          <w:ilvl w:val="1"/>
-          <w:numId w:val="15"/>
-        </w:numPr>
-        <w:rPr>
-          <w:sz w:val="30"/>
-          <w:szCs w:val="30"/>
-        </w:rPr>
-      </w:pPr>
-      <w:r>
-        <w:rPr>
-          <w:sz w:val="30"/>
-          <w:szCs w:val="30"/>
-        </w:rPr>
-        <w:t>Study</w:t>
-      </w:r>
-    </w:p>
-    <w:p>
-      <w:pPr>
-        <w:pStyle w:val="NoSpacing"/>
-        <w:numPr>
-          <w:ilvl w:val="1"/>
-          <w:numId w:val="15"/>
-        </w:numPr>
-        <w:rPr>
-          <w:sz w:val="30"/>
-          <w:szCs w:val="30"/>
-        </w:rPr>
-      </w:pPr>
-      <w:r>
-        <w:rPr>
-          <w:sz w:val="30"/>
-          <w:szCs w:val="30"/>
-        </w:rPr>
-        <w:t>Test (Ad-hoc)</w:t>
-      </w:r>
-    </w:p>
-    <w:p>
-      <w:pPr>
-        <w:pStyle w:val="NoSpacing"/>
-        <w:numPr>
-          <w:ilvl w:val="1"/>
-          <w:numId w:val="15"/>
-        </w:numPr>
-        <w:rPr>
-          <w:sz w:val="30"/>
-          <w:szCs w:val="30"/>
-        </w:rPr>
-      </w:pPr>
-      <w:r>
-        <w:rPr>
-          <w:sz w:val="30"/>
-          <w:szCs w:val="30"/>
-        </w:rPr>
-        <w:t>Test (Automated)</w:t>
-      </w:r>
-    </w:p>
-    <w:p>
-      <w:pPr>
-        <w:pStyle w:val="NoSpacing"/>
-        <w:numPr>
-          <w:ilvl w:val="1"/>
-          <w:numId w:val="15"/>
-        </w:numPr>
-        <w:rPr>
-          <w:sz w:val="30"/>
-          <w:szCs w:val="30"/>
-        </w:rPr>
-      </w:pPr>
-      <w:r>
-        <w:rPr>
-          <w:sz w:val="30"/>
-          <w:szCs w:val="30"/>
-        </w:rPr>
-        <w:t>Test (</w:t>
-      </w:r>
-      <w:r>
-        <w:rPr>
-          <w:sz w:val="30"/>
-          <w:szCs w:val="30"/>
-        </w:rPr>
-        <w:t>Execution</w:t>
-      </w:r>
-      <w:r>
-        <w:rPr>
-          <w:sz w:val="30"/>
-          <w:szCs w:val="30"/>
-        </w:rPr>
-        <w:t>)</w:t>
-      </w:r>
-    </w:p>
-    <w:p>
-      <w:pPr>
-        <w:pStyle w:val="NoSpacing"/>
-        <w:numPr>
-          <w:ilvl w:val="1"/>
-          <w:numId w:val="15"/>
-        </w:numPr>
-        <w:rPr>
-          <w:sz w:val="30"/>
-          <w:szCs w:val="30"/>
-        </w:rPr>
-      </w:pPr>
-      <w:r>
-        <w:rPr>
-          <w:sz w:val="30"/>
-          <w:szCs w:val="30"/>
-        </w:rPr>
-        <w:t>Test (Manual)</w:t>
-      </w:r>
     </w:p>
     <w:p>
       <w:pPr>
@@ -3488,7 +3388,7 @@
 </file>
 
 <file path=customXml/itemProps1.xml><?xml version="1.0" encoding="utf-8"?>
-<ds:datastoreItem xmlns:ds="http://schemas.openxmlformats.org/officeDocument/2006/customXml" ds:itemID="{DB5263CD-E44A-4D6F-A009-4EF5C331A4E0}">
+<ds:datastoreItem xmlns:ds="http://schemas.openxmlformats.org/officeDocument/2006/customXml" ds:itemID="{E89C6935-27C9-4995-B481-A8B91ACBF229}">
   <ds:schemaRefs>
     <ds:schemaRef ds:uri="http://schemas.openxmlformats.org/officeDocument/2006/bibliography"/>
   </ds:schemaRefs>

</xml_diff>

<commit_message>
update activity list doc
</commit_message>
<xml_diff>
--- a/Design/Illusion.docx
+++ b/Design/Illusion.docx
@@ -372,6 +372,29 @@
         <w:t>Dev</w:t>
       </w:r>
       <w:proofErr w:type="spellEnd"/>
+      <w:r>
+        <w:rPr>
+          <w:sz w:val="30"/>
+          <w:szCs w:val="30"/>
+        </w:rPr>
+        <w:t>(</w:t>
+      </w:r>
+      <w:proofErr w:type="spellStart"/>
+      <w:r>
+        <w:rPr>
+          <w:sz w:val="30"/>
+          <w:szCs w:val="30"/>
+        </w:rPr>
+        <w:t>evelopment</w:t>
+      </w:r>
+      <w:proofErr w:type="spellEnd"/>
+      <w:r>
+        <w:rPr>
+          <w:sz w:val="30"/>
+          <w:szCs w:val="30"/>
+        </w:rPr>
+        <w:t>)</w:t>
+      </w:r>
     </w:p>
     <w:p>
       <w:pPr>
@@ -452,6 +475,8 @@
         </w:rPr>
         <w:t>Design</w:t>
       </w:r>
+      <w:bookmarkStart w:id="0" w:name="_GoBack"/>
+      <w:bookmarkEnd w:id="0"/>
     </w:p>
     <w:p>
       <w:pPr>
@@ -688,8 +713,6 @@
         </w:rPr>
         <w:t>Test (Manual)</w:t>
       </w:r>
-      <w:bookmarkStart w:id="0" w:name="_GoBack"/>
-      <w:bookmarkEnd w:id="0"/>
     </w:p>
     <w:p>
       <w:pPr>
@@ -729,6 +752,29 @@
           <w:szCs w:val="30"/>
         </w:rPr>
         <w:t>Op</w:t>
+      </w:r>
+      <w:r>
+        <w:rPr>
+          <w:sz w:val="30"/>
+          <w:szCs w:val="30"/>
+        </w:rPr>
+        <w:t>(</w:t>
+      </w:r>
+      <w:proofErr w:type="spellStart"/>
+      <w:r>
+        <w:rPr>
+          <w:sz w:val="30"/>
+          <w:szCs w:val="30"/>
+        </w:rPr>
+        <w:t>erations</w:t>
+      </w:r>
+      <w:proofErr w:type="spellEnd"/>
+      <w:r>
+        <w:rPr>
+          <w:sz w:val="30"/>
+          <w:szCs w:val="30"/>
+        </w:rPr>
+        <w:t>)</w:t>
       </w:r>
     </w:p>
     <w:p>
@@ -3388,7 +3434,7 @@
 </file>
 
 <file path=customXml/itemProps1.xml><?xml version="1.0" encoding="utf-8"?>
-<ds:datastoreItem xmlns:ds="http://schemas.openxmlformats.org/officeDocument/2006/customXml" ds:itemID="{E89C6935-27C9-4995-B481-A8B91ACBF229}">
+<ds:datastoreItem xmlns:ds="http://schemas.openxmlformats.org/officeDocument/2006/customXml" ds:itemID="{A6551A1E-83B2-49F9-BF3A-A12AE58DDC76}">
   <ds:schemaRefs>
     <ds:schemaRef ds:uri="http://schemas.openxmlformats.org/officeDocument/2006/bibliography"/>
   </ds:schemaRefs>

</xml_diff>